<commit_message>
updated design showing security considerations and secure development documents to include reference to secure design principles document
</commit_message>
<xml_diff>
--- a/source/reference_documents/secondary_documents/design phase/Design Showing Security Considerations/Design Showing Security Considerations.docx
+++ b/source/reference_documents/secondary_documents/design phase/Design Showing Security Considerations/Design Showing Security Considerations.docx
@@ -26,7 +26,7 @@
         <w:t xml:space="preserve">Version </w:t>
       </w:r>
       <w:r>
-        <w:t>4</w:t>
+        <w:t>5</w:t>
       </w:r>
     </w:p>
     <w:p>
@@ -43,7 +43,7 @@
         <w:rPr>
           <w:noProof/>
         </w:rPr>
-        <w:t>11/15/21 9:55 AM</w:t>
+        <w:t>7/22/22 10:39 AM</w:t>
       </w:r>
       <w:r>
         <w:fldChar w:fldCharType="end"/>
@@ -121,7 +121,28 @@
         <w:jc w:val="both"/>
       </w:pPr>
       <w:r>
-        <w:t>ISO 21434 mandates that cybersecurity requirements be established for all cybersecurity-relevant items of a product.</w:t>
+        <w:rPr>
+          <w:b/>
+          <w:bCs/>
+        </w:rPr>
+        <w:t>ISO</w:t>
+      </w:r>
+      <w:r>
+        <w:rPr>
+          <w:b/>
+          <w:bCs/>
+        </w:rPr>
+        <w:t>/SAE</w:t>
+      </w:r>
+      <w:r>
+        <w:rPr>
+          <w:b/>
+          <w:bCs/>
+        </w:rPr>
+        <w:t xml:space="preserve"> 21434</w:t>
+      </w:r>
+      <w:r>
+        <w:t xml:space="preserve"> mandates that cybersecurity requirements be established for all cybersecurity-relevant items of a product.</w:t>
       </w:r>
     </w:p>
     <w:p>
@@ -177,7 +198,39 @@
           <w:bCs/>
           <w:lang w:val="en-US"/>
         </w:rPr>
-        <w:t>Creative Commons Attribution-Share Alike (CC4-SA)</w:t>
+        <w:t>Creative Commons Attribution-Share Alike (CC</w:t>
+      </w:r>
+      <w:r>
+        <w:rPr>
+          <w:b/>
+          <w:bCs/>
+          <w:lang w:val="en-US"/>
+        </w:rPr>
+        <w:t xml:space="preserve"> BY</w:t>
+      </w:r>
+      <w:r>
+        <w:rPr>
+          <w:b/>
+          <w:bCs/>
+          <w:lang w:val="en-US"/>
+        </w:rPr>
+        <w:t>-SA</w:t>
+      </w:r>
+      <w:r>
+        <w:rPr>
+          <w:b/>
+          <w:bCs/>
+          <w:lang w:val="en-US"/>
+        </w:rPr>
+        <w:t>-4.0</w:t>
+      </w:r>
+      <w:r>
+        <w:rPr>
+          <w:b/>
+          <w:bCs/>
+          <w:lang w:val="en-US"/>
+        </w:rPr>
+        <w:t>)</w:t>
       </w:r>
       <w:r>
         <w:rPr>
@@ -747,7 +800,47 @@
         <w:t>Product-level Security Requirements Catalog</w:t>
       </w:r>
       <w:r>
-        <w:t xml:space="preserve"> be identified, updates will be made. </w:t>
+        <w:t xml:space="preserve"> be identified, updates will be made.</w:t>
+      </w:r>
+      <w:r>
+        <w:t xml:space="preserve"> The design security analysis should consider the best practices described in </w:t>
+      </w:r>
+      <w:r>
+        <w:rPr>
+          <w:b/>
+          <w:bCs/>
+        </w:rPr>
+        <w:t xml:space="preserve">Secure Design Principles </w:t>
+      </w:r>
+      <w:r>
+        <w:rPr>
+          <w:b/>
+          <w:bCs/>
+          <w:color w:val="0070C0"/>
+          <w:vertAlign w:val="superscript"/>
+        </w:rPr>
+        <w:t>[</w:t>
+      </w:r>
+      <w:r>
+        <w:rPr>
+          <w:b/>
+          <w:bCs/>
+          <w:color w:val="0070C0"/>
+          <w:vertAlign w:val="superscript"/>
+        </w:rPr>
+        <w:t>2</w:t>
+      </w:r>
+      <w:r>
+        <w:rPr>
+          <w:b/>
+          <w:bCs/>
+          <w:color w:val="0070C0"/>
+          <w:vertAlign w:val="superscript"/>
+        </w:rPr>
+        <w:t>]</w:t>
+      </w:r>
+      <w:r>
+        <w:t>.</w:t>
       </w:r>
     </w:p>
     <w:p>
@@ -1171,6 +1264,34 @@
       </w:r>
       <w:r>
         <w:t xml:space="preserve"> (</w:t>
+      </w:r>
+      <w:r>
+        <w:t>AVCDL secondary document)</w:t>
+      </w:r>
+    </w:p>
+    <w:p>
+      <w:pPr>
+        <w:pStyle w:val="ListParagraph"/>
+        <w:numPr>
+          <w:ilvl w:val="0"/>
+          <w:numId w:val="4"/>
+        </w:numPr>
+        <w:ind w:left="360"/>
+        <w:jc w:val="both"/>
+        <w:rPr>
+          <w:b/>
+          <w:bCs/>
+        </w:rPr>
+      </w:pPr>
+      <w:r>
+        <w:rPr>
+          <w:b/>
+          <w:bCs/>
+        </w:rPr>
+        <w:t xml:space="preserve">Secure Design Principles </w:t>
+      </w:r>
+      <w:r>
+        <w:t>(</w:t>
       </w:r>
       <w:r>
         <w:t>AVCDL secondary document)</w:t>

</xml_diff>